<commit_message>
first PDA try comments & clearing & fixes
</commit_message>
<xml_diff>
--- a/Artifacts/language.docx
+++ b/Artifacts/language.docx
@@ -6152,13 +6152,334 @@
         <w:pStyle w:val="1"/>
         <w:ind w:left="542" w:hanging="557"/>
         <w:rPr>
-          <w:lang w:val="uk-UA"/>
-        </w:rPr>
-      </w:pPr>
-      <w:r>
-        <w:rPr>
-          <w:lang w:val="uk-UA"/>
-        </w:rPr>
+          <w:lang w:val="en-US"/>
+        </w:rPr>
+      </w:pPr>
+      <w:r>
+        <w:t xml:space="preserve">Приклад програми мовою </w:t>
+      </w:r>
+      <w:r>
+        <w:rPr>
+          <w:lang w:val="en-US"/>
+        </w:rPr>
+        <w:t>Crundras</w:t>
+      </w:r>
+    </w:p>
+    <w:p>
+      <w:pPr>
+        <w:spacing w:after="0" w:line="259" w:lineRule="auto"/>
+        <w:ind w:left="0" w:firstLine="0"/>
+        <w:jc w:val="left"/>
+        <w:rPr>
+          <w:rFonts w:ascii="Consolas" w:hAnsi="Consolas"/>
+          <w:sz w:val="22"/>
+          <w:lang w:val="en-US"/>
+        </w:rPr>
+      </w:pPr>
+      <w:r>
+        <w:rPr>
+          <w:rFonts w:ascii="Consolas" w:hAnsi="Consolas"/>
+          <w:sz w:val="22"/>
+          <w:lang w:val="en-US"/>
+        </w:rPr>
+        <w:t>int</w:t>
+      </w:r>
+      <w:r>
+        <w:rPr>
+          <w:rFonts w:ascii="Consolas" w:hAnsi="Consolas"/>
+          <w:sz w:val="22"/>
+          <w:lang w:val="en-US"/>
+        </w:rPr>
+        <w:t xml:space="preserve"> </w:t>
+      </w:r>
+      <w:r>
+        <w:rPr>
+          <w:rFonts w:ascii="Consolas" w:hAnsi="Consolas"/>
+          <w:sz w:val="22"/>
+          <w:lang w:val="en-US"/>
+        </w:rPr>
+        <w:t>a</w:t>
+      </w:r>
+      <w:r>
+        <w:rPr>
+          <w:rFonts w:ascii="Consolas" w:hAnsi="Consolas"/>
+          <w:sz w:val="22"/>
+          <w:lang w:val="en-US"/>
+        </w:rPr>
+        <w:t>;</w:t>
+      </w:r>
+      <w:r>
+        <w:rPr>
+          <w:rFonts w:ascii="Consolas" w:hAnsi="Consolas"/>
+          <w:sz w:val="22"/>
+          <w:lang w:val="en-US"/>
+        </w:rPr>
+        <w:tab/>
+      </w:r>
+    </w:p>
+    <w:p>
+      <w:pPr>
+        <w:spacing w:after="0" w:line="259" w:lineRule="auto"/>
+        <w:ind w:left="0" w:firstLine="0"/>
+        <w:jc w:val="left"/>
+        <w:rPr>
+          <w:rFonts w:ascii="Consolas" w:hAnsi="Consolas"/>
+          <w:sz w:val="22"/>
+          <w:lang w:val="en-US"/>
+        </w:rPr>
+      </w:pPr>
+      <w:r>
+        <w:rPr>
+          <w:rFonts w:ascii="Consolas" w:hAnsi="Consolas"/>
+          <w:sz w:val="22"/>
+          <w:lang w:val="en-US"/>
+        </w:rPr>
+        <w:t>float d;</w:t>
+      </w:r>
+    </w:p>
+    <w:p>
+      <w:pPr>
+        <w:spacing w:after="0" w:line="259" w:lineRule="auto"/>
+        <w:ind w:left="0" w:firstLine="0"/>
+        <w:jc w:val="left"/>
+        <w:rPr>
+          <w:rFonts w:ascii="Consolas" w:hAnsi="Consolas"/>
+          <w:sz w:val="22"/>
+          <w:lang w:val="en-US"/>
+        </w:rPr>
+      </w:pPr>
+      <w:r>
+        <w:rPr>
+          <w:rFonts w:ascii="Consolas" w:hAnsi="Consolas"/>
+          <w:sz w:val="22"/>
+          <w:lang w:val="en-US"/>
+        </w:rPr>
+        <w:t>$d;</w:t>
+      </w:r>
+    </w:p>
+    <w:p>
+      <w:pPr>
+        <w:spacing w:after="0" w:line="259" w:lineRule="auto"/>
+        <w:ind w:left="0" w:firstLine="0"/>
+        <w:jc w:val="left"/>
+        <w:rPr>
+          <w:rFonts w:ascii="Consolas" w:hAnsi="Consolas"/>
+          <w:sz w:val="22"/>
+          <w:lang w:val="en-US"/>
+        </w:rPr>
+      </w:pPr>
+      <w:r>
+        <w:rPr>
+          <w:rFonts w:ascii="Consolas" w:hAnsi="Consolas"/>
+          <w:sz w:val="22"/>
+          <w:lang w:val="en-US"/>
+        </w:rPr>
+        <w:t>for a=0 to 15/3 by 0.5 while(d&lt;=23)</w:t>
+      </w:r>
+    </w:p>
+    <w:p>
+      <w:pPr>
+        <w:spacing w:after="0" w:line="259" w:lineRule="auto"/>
+        <w:ind w:left="0" w:firstLine="0"/>
+        <w:jc w:val="left"/>
+        <w:rPr>
+          <w:rFonts w:ascii="Consolas" w:hAnsi="Consolas"/>
+          <w:sz w:val="22"/>
+          <w:lang w:val="en-US"/>
+        </w:rPr>
+      </w:pPr>
+      <w:r>
+        <w:rPr>
+          <w:rFonts w:ascii="Consolas" w:hAnsi="Consolas"/>
+          <w:sz w:val="22"/>
+          <w:lang w:val="en-US"/>
+        </w:rPr>
+        <w:t xml:space="preserve">    @d = d / a - d%a;</w:t>
+      </w:r>
+    </w:p>
+    <w:p>
+      <w:pPr>
+        <w:spacing w:after="0" w:line="259" w:lineRule="auto"/>
+        <w:ind w:left="0" w:firstLine="0"/>
+        <w:jc w:val="left"/>
+        <w:rPr>
+          <w:rFonts w:ascii="Consolas" w:hAnsi="Consolas"/>
+          <w:sz w:val="22"/>
+          <w:lang w:val="en-US"/>
+        </w:rPr>
+      </w:pPr>
+      <w:r>
+        <w:rPr>
+          <w:rFonts w:ascii="Consolas" w:hAnsi="Consolas"/>
+          <w:sz w:val="22"/>
+          <w:lang w:val="en-US"/>
+        </w:rPr>
+        <w:t>rof;</w:t>
+      </w:r>
+    </w:p>
+    <w:p>
+      <w:pPr>
+        <w:spacing w:after="0" w:line="259" w:lineRule="auto"/>
+        <w:ind w:left="0" w:firstLine="0"/>
+        <w:jc w:val="left"/>
+        <w:rPr>
+          <w:rFonts w:ascii="Consolas" w:hAnsi="Consolas"/>
+          <w:sz w:val="22"/>
+          <w:lang w:val="en-US"/>
+        </w:rPr>
+      </w:pPr>
+      <w:r>
+        <w:rPr>
+          <w:rFonts w:ascii="Consolas" w:hAnsi="Consolas"/>
+          <w:sz w:val="22"/>
+          <w:lang w:val="en-US"/>
+        </w:rPr>
+        <w:t xml:space="preserve">if(d == 23) </w:t>
+      </w:r>
+    </w:p>
+    <w:p>
+      <w:pPr>
+        <w:spacing w:after="0" w:line="259" w:lineRule="auto"/>
+        <w:ind w:left="0" w:firstLine="0"/>
+        <w:jc w:val="left"/>
+        <w:rPr>
+          <w:rFonts w:ascii="Consolas" w:hAnsi="Consolas"/>
+          <w:sz w:val="22"/>
+        </w:rPr>
+      </w:pPr>
+      <w:r>
+        <w:rPr>
+          <w:rFonts w:ascii="Consolas" w:hAnsi="Consolas"/>
+          <w:sz w:val="22"/>
+        </w:rPr>
+        <w:t>{</w:t>
+      </w:r>
+    </w:p>
+    <w:p>
+      <w:pPr>
+        <w:spacing w:after="0" w:line="259" w:lineRule="auto"/>
+        <w:ind w:left="0" w:firstLine="0"/>
+        <w:jc w:val="left"/>
+        <w:rPr>
+          <w:rFonts w:ascii="Consolas" w:hAnsi="Consolas"/>
+          <w:sz w:val="22"/>
+        </w:rPr>
+      </w:pPr>
+      <w:r>
+        <w:rPr>
+          <w:rFonts w:ascii="Consolas" w:hAnsi="Consolas"/>
+          <w:sz w:val="22"/>
+        </w:rPr>
+        <w:t xml:space="preserve">    @42</w:t>
+      </w:r>
+      <w:r>
+        <w:rPr>
+          <w:rFonts w:ascii="Consolas" w:hAnsi="Consolas"/>
+          <w:sz w:val="22"/>
+          <w:lang w:val="en-US"/>
+        </w:rPr>
+        <w:t>**3</w:t>
+      </w:r>
+      <w:r>
+        <w:rPr>
+          <w:rFonts w:ascii="Consolas" w:hAnsi="Consolas"/>
+          <w:sz w:val="22"/>
+        </w:rPr>
+        <w:t>;</w:t>
+      </w:r>
+    </w:p>
+    <w:p>
+      <w:pPr>
+        <w:rPr>
+          <w:lang w:val="uk-UA"/>
+        </w:rPr>
+      </w:pPr>
+      <w:r>
+        <w:rPr>
+          <w:rFonts w:ascii="Consolas" w:hAnsi="Consolas"/>
+          <w:sz w:val="22"/>
+        </w:rPr>
+        <w:t>}</w:t>
+      </w:r>
+    </w:p>
+    <w:p>
+      <w:pPr>
+        <w:rPr>
+          <w:lang w:val="en-US"/>
+        </w:rPr>
+      </w:pPr>
+    </w:p>
+    <w:p>
+      <w:pPr>
+        <w:rPr>
+          <w:lang w:val="en-US"/>
+        </w:rPr>
+      </w:pPr>
+      <w:bookmarkStart w:id="2" w:name="_GoBack"/>
+      <w:bookmarkEnd w:id="2"/>
+    </w:p>
+    <w:p>
+      <w:pPr>
+        <w:rPr>
+          <w:lang w:val="en-US"/>
+        </w:rPr>
+      </w:pPr>
+    </w:p>
+    <w:p>
+      <w:pPr>
+        <w:rPr>
+          <w:lang w:val="en-US"/>
+        </w:rPr>
+      </w:pPr>
+    </w:p>
+    <w:p>
+      <w:pPr>
+        <w:rPr>
+          <w:lang w:val="en-US"/>
+        </w:rPr>
+      </w:pPr>
+    </w:p>
+    <w:p>
+      <w:pPr>
+        <w:rPr>
+          <w:lang w:val="en-US"/>
+        </w:rPr>
+      </w:pPr>
+    </w:p>
+    <w:p>
+      <w:pPr>
+        <w:rPr>
+          <w:lang w:val="en-US"/>
+        </w:rPr>
+      </w:pPr>
+    </w:p>
+    <w:p>
+      <w:pPr>
+        <w:rPr>
+          <w:lang w:val="en-US"/>
+        </w:rPr>
+      </w:pPr>
+    </w:p>
+    <w:p>
+      <w:pPr>
+        <w:rPr>
+          <w:lang w:val="en-US"/>
+        </w:rPr>
+      </w:pPr>
+    </w:p>
+    <w:p>
+      <w:pPr>
+        <w:pStyle w:val="1"/>
+        <w:ind w:left="542" w:hanging="557"/>
+        <w:rPr>
+          <w:lang w:val="uk-UA"/>
+        </w:rPr>
+      </w:pPr>
+      <w:r>
+        <w:rPr>
+          <w:lang w:val="uk-UA"/>
+        </w:rPr>
+        <w:lastRenderedPageBreak/>
         <w:t xml:space="preserve">Повна граматика мови </w:t>
       </w:r>
       <w:r>
@@ -6477,7 +6798,6 @@
         <w:rPr>
           <w:lang w:val="uk-UA"/>
         </w:rPr>
-        <w:lastRenderedPageBreak/>
         <w:t>Identifier = Letter {Letter | Digit}.</w:t>
       </w:r>
     </w:p>
@@ -6643,242 +6963,6 @@
           <w:lang w:val="uk-UA"/>
         </w:rPr>
         <w:br/>
-      </w:r>
-    </w:p>
-    <w:p>
-      <w:pPr>
-        <w:spacing w:after="160" w:line="259" w:lineRule="auto"/>
-        <w:ind w:left="0" w:firstLine="0"/>
-        <w:jc w:val="left"/>
-      </w:pPr>
-      <w:r>
-        <w:t xml:space="preserve">Приклад програми мовою </w:t>
-      </w:r>
-      <w:r>
-        <w:rPr>
-          <w:lang w:val="en-US"/>
-        </w:rPr>
-        <w:t>Crundras</w:t>
-      </w:r>
-      <w:r>
-        <w:t>:</w:t>
-      </w:r>
-    </w:p>
-    <w:p>
-      <w:pPr>
-        <w:spacing w:after="0" w:line="259" w:lineRule="auto"/>
-        <w:ind w:left="0" w:firstLine="0"/>
-        <w:jc w:val="left"/>
-        <w:rPr>
-          <w:rFonts w:ascii="Consolas" w:hAnsi="Consolas"/>
-          <w:sz w:val="22"/>
-          <w:lang w:val="en-US"/>
-        </w:rPr>
-      </w:pPr>
-      <w:r>
-        <w:rPr>
-          <w:rFonts w:ascii="Consolas" w:hAnsi="Consolas"/>
-          <w:sz w:val="22"/>
-          <w:lang w:val="en-US"/>
-        </w:rPr>
-        <w:t>int a;</w:t>
-      </w:r>
-      <w:r>
-        <w:rPr>
-          <w:rFonts w:ascii="Consolas" w:hAnsi="Consolas"/>
-          <w:sz w:val="22"/>
-          <w:lang w:val="en-US"/>
-        </w:rPr>
-        <w:tab/>
-      </w:r>
-    </w:p>
-    <w:p>
-      <w:pPr>
-        <w:spacing w:after="0" w:line="259" w:lineRule="auto"/>
-        <w:ind w:left="0" w:firstLine="0"/>
-        <w:jc w:val="left"/>
-        <w:rPr>
-          <w:rFonts w:ascii="Consolas" w:hAnsi="Consolas"/>
-          <w:sz w:val="22"/>
-          <w:lang w:val="en-US"/>
-        </w:rPr>
-      </w:pPr>
-      <w:r>
-        <w:rPr>
-          <w:rFonts w:ascii="Consolas" w:hAnsi="Consolas"/>
-          <w:sz w:val="22"/>
-          <w:lang w:val="en-US"/>
-        </w:rPr>
-        <w:t>float d;</w:t>
-      </w:r>
-    </w:p>
-    <w:p>
-      <w:pPr>
-        <w:spacing w:after="0" w:line="259" w:lineRule="auto"/>
-        <w:ind w:left="0" w:firstLine="0"/>
-        <w:jc w:val="left"/>
-        <w:rPr>
-          <w:rFonts w:ascii="Consolas" w:hAnsi="Consolas"/>
-          <w:sz w:val="22"/>
-          <w:lang w:val="en-US"/>
-        </w:rPr>
-      </w:pPr>
-      <w:r>
-        <w:rPr>
-          <w:rFonts w:ascii="Consolas" w:hAnsi="Consolas"/>
-          <w:sz w:val="22"/>
-          <w:lang w:val="en-US"/>
-        </w:rPr>
-        <w:t>$d;</w:t>
-      </w:r>
-    </w:p>
-    <w:p>
-      <w:pPr>
-        <w:spacing w:after="0" w:line="259" w:lineRule="auto"/>
-        <w:ind w:left="0" w:firstLine="0"/>
-        <w:jc w:val="left"/>
-        <w:rPr>
-          <w:rFonts w:ascii="Consolas" w:hAnsi="Consolas"/>
-          <w:sz w:val="22"/>
-          <w:lang w:val="en-US"/>
-        </w:rPr>
-      </w:pPr>
-      <w:r>
-        <w:rPr>
-          <w:rFonts w:ascii="Consolas" w:hAnsi="Consolas"/>
-          <w:sz w:val="22"/>
-          <w:lang w:val="en-US"/>
-        </w:rPr>
-        <w:t>for a=0 to 15/3 by 0.5 while(d&lt;=23)</w:t>
-      </w:r>
-    </w:p>
-    <w:p>
-      <w:pPr>
-        <w:spacing w:after="0" w:line="259" w:lineRule="auto"/>
-        <w:ind w:left="0" w:firstLine="0"/>
-        <w:jc w:val="left"/>
-        <w:rPr>
-          <w:rFonts w:ascii="Consolas" w:hAnsi="Consolas"/>
-          <w:sz w:val="22"/>
-          <w:lang w:val="en-US"/>
-        </w:rPr>
-      </w:pPr>
-      <w:r>
-        <w:rPr>
-          <w:rFonts w:ascii="Consolas" w:hAnsi="Consolas"/>
-          <w:sz w:val="22"/>
-          <w:lang w:val="en-US"/>
-        </w:rPr>
-        <w:t xml:space="preserve">    @d = d / a - d%a;</w:t>
-      </w:r>
-    </w:p>
-    <w:p>
-      <w:pPr>
-        <w:spacing w:after="0" w:line="259" w:lineRule="auto"/>
-        <w:ind w:left="0" w:firstLine="0"/>
-        <w:jc w:val="left"/>
-        <w:rPr>
-          <w:rFonts w:ascii="Consolas" w:hAnsi="Consolas"/>
-          <w:sz w:val="22"/>
-          <w:lang w:val="en-US"/>
-        </w:rPr>
-      </w:pPr>
-      <w:r>
-        <w:rPr>
-          <w:rFonts w:ascii="Consolas" w:hAnsi="Consolas"/>
-          <w:sz w:val="22"/>
-          <w:lang w:val="en-US"/>
-        </w:rPr>
-        <w:t>rof;</w:t>
-      </w:r>
-    </w:p>
-    <w:p>
-      <w:pPr>
-        <w:spacing w:after="0" w:line="259" w:lineRule="auto"/>
-        <w:ind w:left="0" w:firstLine="0"/>
-        <w:jc w:val="left"/>
-        <w:rPr>
-          <w:rFonts w:ascii="Consolas" w:hAnsi="Consolas"/>
-          <w:sz w:val="22"/>
-          <w:lang w:val="en-US"/>
-        </w:rPr>
-      </w:pPr>
-      <w:r>
-        <w:rPr>
-          <w:rFonts w:ascii="Consolas" w:hAnsi="Consolas"/>
-          <w:sz w:val="22"/>
-          <w:lang w:val="en-US"/>
-        </w:rPr>
-        <w:t xml:space="preserve">if(d == 23) </w:t>
-      </w:r>
-    </w:p>
-    <w:p>
-      <w:pPr>
-        <w:spacing w:after="0" w:line="259" w:lineRule="auto"/>
-        <w:ind w:left="0" w:firstLine="0"/>
-        <w:jc w:val="left"/>
-        <w:rPr>
-          <w:rFonts w:ascii="Consolas" w:hAnsi="Consolas"/>
-          <w:sz w:val="22"/>
-        </w:rPr>
-      </w:pPr>
-      <w:r>
-        <w:rPr>
-          <w:rFonts w:ascii="Consolas" w:hAnsi="Consolas"/>
-          <w:sz w:val="22"/>
-        </w:rPr>
-        <w:t>{</w:t>
-      </w:r>
-    </w:p>
-    <w:p>
-      <w:pPr>
-        <w:spacing w:after="0" w:line="259" w:lineRule="auto"/>
-        <w:ind w:left="0" w:firstLine="0"/>
-        <w:jc w:val="left"/>
-        <w:rPr>
-          <w:rFonts w:ascii="Consolas" w:hAnsi="Consolas"/>
-          <w:sz w:val="22"/>
-        </w:rPr>
-      </w:pPr>
-      <w:r>
-        <w:rPr>
-          <w:rFonts w:ascii="Consolas" w:hAnsi="Consolas"/>
-          <w:sz w:val="22"/>
-        </w:rPr>
-        <w:t xml:space="preserve">    @42</w:t>
-      </w:r>
-      <w:r>
-        <w:rPr>
-          <w:rFonts w:ascii="Consolas" w:hAnsi="Consolas"/>
-          <w:sz w:val="22"/>
-          <w:lang w:val="en-US"/>
-        </w:rPr>
-        <w:t>**3</w:t>
-      </w:r>
-      <w:r>
-        <w:rPr>
-          <w:rFonts w:ascii="Consolas" w:hAnsi="Consolas"/>
-          <w:sz w:val="22"/>
-        </w:rPr>
-        <w:t>;</w:t>
-      </w:r>
-    </w:p>
-    <w:p>
-      <w:pPr>
-        <w:spacing w:after="0" w:line="259" w:lineRule="auto"/>
-        <w:ind w:left="0" w:firstLine="0"/>
-        <w:jc w:val="left"/>
-        <w:rPr>
-          <w:rFonts w:ascii="Consolas" w:hAnsi="Consolas"/>
-          <w:sz w:val="22"/>
-        </w:rPr>
-      </w:pPr>
-      <w:r>
-        <w:rPr>
-          <w:rFonts w:ascii="Consolas" w:hAnsi="Consolas"/>
-          <w:sz w:val="22"/>
-        </w:rPr>
-        <w:t>}</w:t>
       </w:r>
     </w:p>
     <w:tbl>
@@ -7411,8 +7495,6 @@
                 <w:lang w:val="uk-UA"/>
               </w:rPr>
             </w:pPr>
-            <w:bookmarkStart w:id="2" w:name="_GoBack"/>
-            <w:bookmarkEnd w:id="2"/>
             <w:r>
               <w:rPr>
                 <w:lang w:val="uk-UA"/>
@@ -12486,7 +12568,7 @@
       <w:rPr>
         <w:noProof/>
       </w:rPr>
-      <w:t>11</w:t>
+      <w:t>9</w:t>
     </w:r>
     <w:r>
       <w:fldChar w:fldCharType="end"/>
@@ -16032,7 +16114,7 @@
 </file>
 
 <file path=customXml/itemProps1.xml><?xml version="1.0" encoding="utf-8"?>
-<ds:datastoreItem xmlns:ds="http://schemas.openxmlformats.org/officeDocument/2006/customXml" ds:itemID="{33D45933-32FE-4720-83D7-F762C44A7212}">
+<ds:datastoreItem xmlns:ds="http://schemas.openxmlformats.org/officeDocument/2006/customXml" ds:itemID="{8E4A17EC-D169-482A-9F6D-AB73DBAE8C08}">
   <ds:schemaRefs>
     <ds:schemaRef ds:uri="http://schemas.openxmlformats.org/officeDocument/2006/bibliography"/>
   </ds:schemaRefs>

</xml_diff>